<commit_message>
updated business doc, not sure what I changed on index and main - I should commit more often! will fix hquery link tomorrow, look into chrome vs firefox paths
</commit_message>
<xml_diff>
--- a/docs/SFC business document.docx
+++ b/docs/SFC business document.docx
@@ -207,15 +207,181 @@
         </w:rPr>
         <w:t>Ever green potential: 5</w:t>
       </w:r>
+    </w:p>
+    <w:p>
+      <w:pPr>
+        <w:rPr>
+          <w:rFonts w:ascii="Segoe UI" w:hAnsi="Segoe UI" w:cs="Segoe UI"/>
+        </w:rPr>
+      </w:pPr>
+      <w:r>
+        <w:rPr>
+          <w:rFonts w:ascii="Segoe UI" w:hAnsi="Segoe UI" w:cs="Segoe UI"/>
+        </w:rPr>
+        <w:t>What is SFC?</w:t>
+      </w:r>
+    </w:p>
+    <w:p>
+      <w:pPr>
+        <w:rPr>
+          <w:rFonts w:ascii="Segoe UI" w:hAnsi="Segoe UI" w:cs="Segoe UI"/>
+        </w:rPr>
+      </w:pPr>
+      <w:r>
+        <w:rPr>
+          <w:rFonts w:ascii="Segoe UI" w:hAnsi="Segoe UI" w:cs="Segoe UI"/>
+        </w:rPr>
+        <w:t>SFC is</w:t>
+      </w:r>
+      <w:r>
+        <w:rPr>
+          <w:rFonts w:ascii="Segoe UI" w:hAnsi="Segoe UI" w:cs="Segoe UI"/>
+        </w:rPr>
+        <w:t xml:space="preserve"> a double edged sword. From the perspective of a business it is</w:t>
+      </w:r>
+      <w:r>
+        <w:rPr>
+          <w:rFonts w:ascii="Segoe UI" w:hAnsi="Segoe UI" w:cs="Segoe UI"/>
+        </w:rPr>
+        <w:t xml:space="preserve"> the solution to</w:t>
+      </w:r>
+      <w:r>
+        <w:rPr>
+          <w:rFonts w:ascii="Segoe UI" w:hAnsi="Segoe UI" w:cs="Segoe UI"/>
+        </w:rPr>
+        <w:t xml:space="preserve"> the</w:t>
+      </w:r>
+      <w:r>
+        <w:rPr>
+          <w:rFonts w:ascii="Segoe UI" w:hAnsi="Segoe UI" w:cs="Segoe UI"/>
+        </w:rPr>
+        <w:t xml:space="preserve"> internet based marketing issues of how to distribute your message to potential clients as well as ensure that they truly interpret the information. </w:t>
+      </w:r>
+      <w:r>
+        <w:rPr>
+          <w:rFonts w:ascii="Segoe UI" w:hAnsi="Segoe UI" w:cs="Segoe UI"/>
+        </w:rPr>
+        <w:t>From a user perspective the SFC provides concise information to determine which brand best suites your needs plus a chance to win sponsored prizes and capital.</w:t>
+      </w:r>
+    </w:p>
+    <w:p>
+      <w:pPr>
+        <w:rPr>
+          <w:rFonts w:ascii="Segoe UI" w:hAnsi="Segoe UI" w:cs="Segoe UI"/>
+        </w:rPr>
+      </w:pPr>
+      <w:r>
+        <w:rPr>
+          <w:rFonts w:ascii="Segoe UI" w:hAnsi="Segoe UI" w:cs="Segoe UI"/>
+        </w:rPr>
+        <w:t>SFC is a web application that runs on any device with an internet connection that will prompt a user with a marketing question. There will be four possible answers to the question represented by the logos of relevant brands that provide a product or service pertaining to the question. When hovering over a logo with your mouse</w:t>
+      </w:r>
+      <w:r>
+        <w:rPr>
+          <w:rFonts w:ascii="Segoe UI" w:hAnsi="Segoe UI" w:cs="Segoe UI"/>
+        </w:rPr>
+        <w:t>,</w:t>
+      </w:r>
+      <w:r>
+        <w:rPr>
+          <w:rFonts w:ascii="Segoe UI" w:hAnsi="Segoe UI" w:cs="Segoe UI"/>
+        </w:rPr>
+        <w:t xml:space="preserve"> or tapping it with your finger on a mobile device</w:t>
+      </w:r>
+      <w:r>
+        <w:rPr>
+          <w:rFonts w:ascii="Segoe UI" w:hAnsi="Segoe UI" w:cs="Segoe UI"/>
+        </w:rPr>
+        <w:t>,</w:t>
+      </w:r>
+      <w:r>
+        <w:rPr>
+          <w:rFonts w:ascii="Segoe UI" w:hAnsi="Segoe UI" w:cs="Segoe UI"/>
+        </w:rPr>
+        <w:t xml:space="preserve"> </w:t>
+      </w:r>
+      <w:r>
+        <w:rPr>
+          <w:rFonts w:ascii="Segoe UI" w:hAnsi="Segoe UI" w:cs="Segoe UI"/>
+        </w:rPr>
+        <w:t xml:space="preserve">the app </w:t>
+      </w:r>
+      <w:r>
+        <w:rPr>
+          <w:rFonts w:ascii="Segoe UI" w:hAnsi="Segoe UI" w:cs="Segoe UI"/>
+        </w:rPr>
+        <w:t xml:space="preserve">will provide information </w:t>
+      </w:r>
+      <w:r>
+        <w:rPr>
+          <w:rFonts w:ascii="Segoe UI" w:hAnsi="Segoe UI" w:cs="Segoe UI"/>
+        </w:rPr>
+        <w:t xml:space="preserve">limited to 255 characters </w:t>
+      </w:r>
+      <w:r>
+        <w:rPr>
+          <w:rFonts w:ascii="Segoe UI" w:hAnsi="Segoe UI" w:cs="Segoe UI"/>
+        </w:rPr>
+        <w:t xml:space="preserve">about the brand </w:t>
+      </w:r>
+      <w:r>
+        <w:rPr>
+          <w:rFonts w:ascii="Segoe UI" w:hAnsi="Segoe UI" w:cs="Segoe UI"/>
+        </w:rPr>
+        <w:t>that</w:t>
+      </w:r>
+      <w:r>
+        <w:rPr>
+          <w:rFonts w:ascii="Segoe UI" w:hAnsi="Segoe UI" w:cs="Segoe UI"/>
+        </w:rPr>
+        <w:t xml:space="preserve"> will help you answer the provided question</w:t>
+      </w:r>
+      <w:r>
+        <w:rPr>
+          <w:rFonts w:ascii="Segoe UI" w:hAnsi="Segoe UI" w:cs="Segoe UI"/>
+        </w:rPr>
+        <w:t>. An answer must be selected by the user. On the successful completion of five randomly selected questions the user will be entered into a pool where each week pool users can win a prize. Prizes fall into 2 categories: Sponsored prizes – businesses can sponsor prizes with their branding on that will act as a second leg of marketing. SFC cash prize – each week SFC ltd will provide a large cash prize. The goal of both categories of prizes are the same – to incentivize the user to use the SFC application.</w:t>
+      </w:r>
+    </w:p>
+    <w:p>
+      <w:pPr>
+        <w:rPr>
+          <w:rFonts w:ascii="Segoe UI" w:hAnsi="Segoe UI" w:cs="Segoe UI"/>
+        </w:rPr>
+      </w:pPr>
+      <w:r>
+        <w:rPr>
+          <w:rFonts w:ascii="Segoe UI" w:hAnsi="Segoe UI" w:cs="Segoe UI"/>
+        </w:rPr>
+        <w:t>An example</w:t>
+      </w:r>
+      <w:r>
+        <w:rPr>
+          <w:rFonts w:ascii="Segoe UI" w:hAnsi="Segoe UI" w:cs="Segoe UI"/>
+        </w:rPr>
+        <w:t xml:space="preserve">: </w:t>
+      </w:r>
+      <w:r>
+        <w:rPr>
+          <w:rFonts w:ascii="Segoe UI" w:hAnsi="Segoe UI" w:cs="Segoe UI"/>
+        </w:rPr>
+        <w:t>Blake downloads the SFC apps and registers with his email address or cell phone number. Once registered Blake logs in and chooses to view a question. The first question materializes onto the screen reading as follows: “Which bank provides the highest interest rate for a fixed 3 year period?” There are four logos on the screen, Bank A to Bank D. Blake taps Bank C’s logo first (as Blake is currently banking there). The following information pops up: “At Bank C we know the only free lunch in investment is time. We provide a 5.5% interest rate on our Savings account and 8% if you choose to fix your investment for 3 years or longer.” Blake is familiar with the 5.5% interest rate but was unaware of the additional 2.5% if you fix your investment for 3 years or more – clearly intrigued Blake will contact his bank afterwards to find</w:t>
+      </w:r>
+      <w:r>
+        <w:rPr>
+          <w:rFonts w:ascii="Segoe UI" w:hAnsi="Segoe UI" w:cs="Segoe UI"/>
+        </w:rPr>
+        <w:t xml:space="preserve"> out more. He moves on to Bank A where the info box displays the </w:t>
+      </w:r>
+      <w:r>
+        <w:rPr>
+          <w:rFonts w:ascii="Segoe UI" w:hAnsi="Segoe UI" w:cs="Segoe UI"/>
+        </w:rPr>
+        <w:lastRenderedPageBreak/>
+        <w:t>following: “Bank A now provides loans of up to 200% of your monthly income, this will go great with your fixed investments which yield varies depending on the periodicity of your investment, click here for more.” Bank A has made the most of this opportunity, marketing the 200% loan witch is something that is very appealing to most clients as well as not directly giving the answer but providing a link to where the answer can easily be found. The redirected page can contain other information as well, not to mention that Blake will be on their website.</w:t>
+      </w:r>
       <w:bookmarkStart w:id="0" w:name="_GoBack"/>
       <w:bookmarkEnd w:id="0"/>
-    </w:p>
-    <w:p>
-      <w:pPr>
-        <w:rPr>
-          <w:rFonts w:ascii="Segoe UI Light" w:hAnsi="Segoe UI Light"/>
-        </w:rPr>
-      </w:pPr>
     </w:p>
     <w:sectPr>
       <w:pgSz w:w="11906" w:h="16838"/>
@@ -753,6 +919,16 @@
       <w:contextualSpacing/>
     </w:pPr>
   </w:style>
+  <w:style w:type="paragraph" w:styleId="Revision">
+    <w:name w:val="Revision"/>
+    <w:hidden/>
+    <w:uiPriority w:val="99"/>
+    <w:semiHidden/>
+    <w:rsid w:val="006965A1"/>
+    <w:pPr>
+      <w:spacing w:after="0" w:line="240" w:lineRule="auto"/>
+    </w:pPr>
+  </w:style>
 </w:styles>
 </file>
 

</xml_diff>

<commit_message>
first question with answers displayed, need to fix iamges to display from db
</commit_message>
<xml_diff>
--- a/docs/SFC business document.docx
+++ b/docs/SFC business document.docx
@@ -4,16 +4,221 @@
   <w:body>
     <w:p>
       <w:pPr>
-        <w:rPr>
-          <w:rFonts w:ascii="Segoe UI" w:hAnsi="Segoe UI" w:cs="Segoe UI"/>
-        </w:rPr>
-      </w:pPr>
-      <w:r>
-        <w:rPr>
-          <w:rFonts w:ascii="Segoe UI" w:hAnsi="Segoe UI" w:cs="Segoe UI"/>
+        <w:pStyle w:val="Title"/>
+        <w:jc w:val="center"/>
+        <w:rPr>
+          <w:color w:val="9966FF"/>
+        </w:rPr>
+      </w:pPr>
+      <w:r>
+        <w:rPr>
+          <w:color w:val="9966FF"/>
         </w:rPr>
         <w:t>Spoilt for choice</w:t>
       </w:r>
+    </w:p>
+    <w:p>
+      <w:pPr>
+        <w:rPr>
+          <w:rFonts w:ascii="Segoe UI" w:hAnsi="Segoe UI" w:cs="Segoe UI"/>
+        </w:rPr>
+      </w:pPr>
+      <w:r>
+        <w:rPr>
+          <w:rFonts w:ascii="Segoe UI" w:hAnsi="Segoe UI" w:cs="Segoe UI"/>
+        </w:rPr>
+        <w:t>What is SFC?</w:t>
+      </w:r>
+    </w:p>
+    <w:p>
+      <w:pPr>
+        <w:rPr>
+          <w:rFonts w:ascii="Segoe UI" w:hAnsi="Segoe UI" w:cs="Segoe UI"/>
+        </w:rPr>
+      </w:pPr>
+      <w:r>
+        <w:rPr>
+          <w:rFonts w:ascii="Segoe UI" w:hAnsi="Segoe UI" w:cs="Segoe UI"/>
+        </w:rPr>
+        <w:t>SFC is</w:t>
+      </w:r>
+      <w:r>
+        <w:rPr>
+          <w:rFonts w:ascii="Segoe UI" w:hAnsi="Segoe UI" w:cs="Segoe UI"/>
+        </w:rPr>
+        <w:t xml:space="preserve"> a double edged sword. From the perspective of a business it is</w:t>
+      </w:r>
+      <w:r>
+        <w:rPr>
+          <w:rFonts w:ascii="Segoe UI" w:hAnsi="Segoe UI" w:cs="Segoe UI"/>
+        </w:rPr>
+        <w:t xml:space="preserve"> the solution to</w:t>
+      </w:r>
+      <w:r>
+        <w:rPr>
+          <w:rFonts w:ascii="Segoe UI" w:hAnsi="Segoe UI" w:cs="Segoe UI"/>
+        </w:rPr>
+        <w:t xml:space="preserve"> the</w:t>
+      </w:r>
+      <w:r>
+        <w:rPr>
+          <w:rFonts w:ascii="Segoe UI" w:hAnsi="Segoe UI" w:cs="Segoe UI"/>
+        </w:rPr>
+        <w:t xml:space="preserve"> internet based marketing issues of how to distribute your message to potential clients as well as ensure that they truly interpret the information. </w:t>
+      </w:r>
+      <w:r>
+        <w:rPr>
+          <w:rFonts w:ascii="Segoe UI" w:hAnsi="Segoe UI" w:cs="Segoe UI"/>
+        </w:rPr>
+        <w:t>From a user perspective the SFC provides concise information to determine which brand best suites your needs plus a chance to win sponsored prizes and capital.</w:t>
+      </w:r>
+    </w:p>
+    <w:p>
+      <w:pPr>
+        <w:rPr>
+          <w:rFonts w:ascii="Segoe UI" w:hAnsi="Segoe UI" w:cs="Segoe UI"/>
+        </w:rPr>
+      </w:pPr>
+      <w:r>
+        <w:rPr>
+          <w:rFonts w:ascii="Segoe UI" w:hAnsi="Segoe UI" w:cs="Segoe UI"/>
+        </w:rPr>
+        <w:t>SFC is a web application that runs on any device with an internet connection that will prompt a user with a marketing question. There will be four possible answers to the question represented by the logos of relevant brands that provide a product or service pertaining to the question. When hovering over a logo with your mouse</w:t>
+      </w:r>
+      <w:r>
+        <w:rPr>
+          <w:rFonts w:ascii="Segoe UI" w:hAnsi="Segoe UI" w:cs="Segoe UI"/>
+        </w:rPr>
+        <w:t>,</w:t>
+      </w:r>
+      <w:r>
+        <w:rPr>
+          <w:rFonts w:ascii="Segoe UI" w:hAnsi="Segoe UI" w:cs="Segoe UI"/>
+        </w:rPr>
+        <w:t xml:space="preserve"> or tapping it with your finger on a mobile device</w:t>
+      </w:r>
+      <w:r>
+        <w:rPr>
+          <w:rFonts w:ascii="Segoe UI" w:hAnsi="Segoe UI" w:cs="Segoe UI"/>
+        </w:rPr>
+        <w:t>,</w:t>
+      </w:r>
+      <w:r>
+        <w:rPr>
+          <w:rFonts w:ascii="Segoe UI" w:hAnsi="Segoe UI" w:cs="Segoe UI"/>
+        </w:rPr>
+        <w:t xml:space="preserve"> </w:t>
+      </w:r>
+      <w:r>
+        <w:rPr>
+          <w:rFonts w:ascii="Segoe UI" w:hAnsi="Segoe UI" w:cs="Segoe UI"/>
+        </w:rPr>
+        <w:t xml:space="preserve">the app </w:t>
+      </w:r>
+      <w:r>
+        <w:rPr>
+          <w:rFonts w:ascii="Segoe UI" w:hAnsi="Segoe UI" w:cs="Segoe UI"/>
+        </w:rPr>
+        <w:t xml:space="preserve">will provide information </w:t>
+      </w:r>
+      <w:r>
+        <w:rPr>
+          <w:rFonts w:ascii="Segoe UI" w:hAnsi="Segoe UI" w:cs="Segoe UI"/>
+        </w:rPr>
+        <w:t xml:space="preserve">limited to 255 characters </w:t>
+      </w:r>
+      <w:r>
+        <w:rPr>
+          <w:rFonts w:ascii="Segoe UI" w:hAnsi="Segoe UI" w:cs="Segoe UI"/>
+        </w:rPr>
+        <w:t xml:space="preserve">about the brand </w:t>
+      </w:r>
+      <w:r>
+        <w:rPr>
+          <w:rFonts w:ascii="Segoe UI" w:hAnsi="Segoe UI" w:cs="Segoe UI"/>
+        </w:rPr>
+        <w:t>that</w:t>
+      </w:r>
+      <w:r>
+        <w:rPr>
+          <w:rFonts w:ascii="Segoe UI" w:hAnsi="Segoe UI" w:cs="Segoe UI"/>
+        </w:rPr>
+        <w:t xml:space="preserve"> will help you answer the provided question</w:t>
+      </w:r>
+      <w:r>
+        <w:rPr>
+          <w:rFonts w:ascii="Segoe UI" w:hAnsi="Segoe UI" w:cs="Segoe UI"/>
+        </w:rPr>
+        <w:t>. An answer must be selected by the user. On the successful completion of five randomly selected questions the user will be entered into a pool where each week pool users can win a prize. Prizes fall into 2 categories: Sponsored prizes – businesses can sponsor prizes with their branding on that will act as a second leg of marketing. SFC cash prize – each week SFC ltd will provide a large cash prize. The goal of both categories of prizes are the same – to incentivize the user to use the SFC application.</w:t>
+      </w:r>
+    </w:p>
+    <w:p>
+      <w:pPr>
+        <w:rPr>
+          <w:rFonts w:ascii="Segoe UI" w:hAnsi="Segoe UI" w:cs="Segoe UI"/>
+        </w:rPr>
+      </w:pPr>
+      <w:r>
+        <w:rPr>
+          <w:rFonts w:ascii="Segoe UI" w:hAnsi="Segoe UI" w:cs="Segoe UI"/>
+        </w:rPr>
+        <w:t>An example</w:t>
+      </w:r>
+      <w:r>
+        <w:rPr>
+          <w:rFonts w:ascii="Segoe UI" w:hAnsi="Segoe UI" w:cs="Segoe UI"/>
+        </w:rPr>
+        <w:t xml:space="preserve">: </w:t>
+      </w:r>
+      <w:r>
+        <w:rPr>
+          <w:rFonts w:ascii="Segoe UI" w:hAnsi="Segoe UI" w:cs="Segoe UI"/>
+        </w:rPr>
+        <w:t>Blake downloads the SFC apps and registers with his email address or cell phone number. Once registered Blake logs in and chooses to view a question. The first question materializes onto the screen reading as follows: “Which bank provides the highest interest rate for a fixed 3 year period?” There are four logos on the screen, Bank A to Bank D. Blake taps Bank C’s logo first (as Blake is currently banking there). The following information pops up: “At Bank C we know the only free lunch in investment is time. We provide a 5.5% interest rate on our Savings account and 8% if you choose to fix your investment for 3 years or longer.” Blake is familiar with the 5.5% interest rate but was unaware of the additional 2.5% if you fix your investment for 3 years or more – clearly intrigued Blake will contact his bank afterwards to find</w:t>
+      </w:r>
+      <w:r>
+        <w:rPr>
+          <w:rFonts w:ascii="Segoe UI" w:hAnsi="Segoe UI" w:cs="Segoe UI"/>
+        </w:rPr>
+        <w:t xml:space="preserve"> out more. He moves on to Bank A where the info box displays the following: “Bank A now provides loans of up to 200% of your monthly income, this will go great with your fixed investments which yield varies depending on the periodicity of your investment, click here for more.” Bank A has made the most of this opportunity, marketing the 200% loan witch is something that is very appealing to most clients as well as not directly giving the answer but providing a link to where the answer can easily be found. The redirected page can contain other information as well, not to mention that Blake will be on their website.</w:t>
+      </w:r>
+      <w:bookmarkStart w:id="0" w:name="_GoBack"/>
+      <w:bookmarkEnd w:id="0"/>
+    </w:p>
+    <w:p>
+      <w:pPr>
+        <w:rPr>
+          <w:rFonts w:ascii="Segoe UI" w:hAnsi="Segoe UI" w:cs="Segoe UI"/>
+        </w:rPr>
+      </w:pPr>
+    </w:p>
+    <w:p>
+      <w:pPr>
+        <w:rPr>
+          <w:rFonts w:ascii="Segoe UI" w:hAnsi="Segoe UI" w:cs="Segoe UI"/>
+        </w:rPr>
+      </w:pPr>
+    </w:p>
+    <w:p>
+      <w:pPr>
+        <w:rPr>
+          <w:rFonts w:ascii="Segoe UI" w:hAnsi="Segoe UI" w:cs="Segoe UI"/>
+        </w:rPr>
+      </w:pPr>
+    </w:p>
+    <w:p>
+      <w:pPr>
+        <w:rPr>
+          <w:rFonts w:ascii="Segoe UI" w:hAnsi="Segoe UI" w:cs="Segoe UI"/>
+        </w:rPr>
+      </w:pPr>
+    </w:p>
+    <w:p>
+      <w:pPr>
+        <w:rPr>
+          <w:rFonts w:ascii="Segoe UI" w:hAnsi="Segoe UI" w:cs="Segoe UI"/>
+        </w:rPr>
+      </w:pPr>
     </w:p>
     <w:p>
       <w:pPr>
@@ -214,174 +419,6 @@
           <w:rFonts w:ascii="Segoe UI" w:hAnsi="Segoe UI" w:cs="Segoe UI"/>
         </w:rPr>
       </w:pPr>
-      <w:r>
-        <w:rPr>
-          <w:rFonts w:ascii="Segoe UI" w:hAnsi="Segoe UI" w:cs="Segoe UI"/>
-        </w:rPr>
-        <w:t>What is SFC?</w:t>
-      </w:r>
-    </w:p>
-    <w:p>
-      <w:pPr>
-        <w:rPr>
-          <w:rFonts w:ascii="Segoe UI" w:hAnsi="Segoe UI" w:cs="Segoe UI"/>
-        </w:rPr>
-      </w:pPr>
-      <w:r>
-        <w:rPr>
-          <w:rFonts w:ascii="Segoe UI" w:hAnsi="Segoe UI" w:cs="Segoe UI"/>
-        </w:rPr>
-        <w:t>SFC is</w:t>
-      </w:r>
-      <w:r>
-        <w:rPr>
-          <w:rFonts w:ascii="Segoe UI" w:hAnsi="Segoe UI" w:cs="Segoe UI"/>
-        </w:rPr>
-        <w:t xml:space="preserve"> a double edged sword. From the perspective of a business it is</w:t>
-      </w:r>
-      <w:r>
-        <w:rPr>
-          <w:rFonts w:ascii="Segoe UI" w:hAnsi="Segoe UI" w:cs="Segoe UI"/>
-        </w:rPr>
-        <w:t xml:space="preserve"> the solution to</w:t>
-      </w:r>
-      <w:r>
-        <w:rPr>
-          <w:rFonts w:ascii="Segoe UI" w:hAnsi="Segoe UI" w:cs="Segoe UI"/>
-        </w:rPr>
-        <w:t xml:space="preserve"> the</w:t>
-      </w:r>
-      <w:r>
-        <w:rPr>
-          <w:rFonts w:ascii="Segoe UI" w:hAnsi="Segoe UI" w:cs="Segoe UI"/>
-        </w:rPr>
-        <w:t xml:space="preserve"> internet based marketing issues of how to distribute your message to potential clients as well as ensure that they truly interpret the information. </w:t>
-      </w:r>
-      <w:r>
-        <w:rPr>
-          <w:rFonts w:ascii="Segoe UI" w:hAnsi="Segoe UI" w:cs="Segoe UI"/>
-        </w:rPr>
-        <w:t>From a user perspective the SFC provides concise information to determine which brand best suites your needs plus a chance to win sponsored prizes and capital.</w:t>
-      </w:r>
-    </w:p>
-    <w:p>
-      <w:pPr>
-        <w:rPr>
-          <w:rFonts w:ascii="Segoe UI" w:hAnsi="Segoe UI" w:cs="Segoe UI"/>
-        </w:rPr>
-      </w:pPr>
-      <w:r>
-        <w:rPr>
-          <w:rFonts w:ascii="Segoe UI" w:hAnsi="Segoe UI" w:cs="Segoe UI"/>
-        </w:rPr>
-        <w:t>SFC is a web application that runs on any device with an internet connection that will prompt a user with a marketing question. There will be four possible answers to the question represented by the logos of relevant brands that provide a product or service pertaining to the question. When hovering over a logo with your mouse</w:t>
-      </w:r>
-      <w:r>
-        <w:rPr>
-          <w:rFonts w:ascii="Segoe UI" w:hAnsi="Segoe UI" w:cs="Segoe UI"/>
-        </w:rPr>
-        <w:t>,</w:t>
-      </w:r>
-      <w:r>
-        <w:rPr>
-          <w:rFonts w:ascii="Segoe UI" w:hAnsi="Segoe UI" w:cs="Segoe UI"/>
-        </w:rPr>
-        <w:t xml:space="preserve"> or tapping it with your finger on a mobile device</w:t>
-      </w:r>
-      <w:r>
-        <w:rPr>
-          <w:rFonts w:ascii="Segoe UI" w:hAnsi="Segoe UI" w:cs="Segoe UI"/>
-        </w:rPr>
-        <w:t>,</w:t>
-      </w:r>
-      <w:r>
-        <w:rPr>
-          <w:rFonts w:ascii="Segoe UI" w:hAnsi="Segoe UI" w:cs="Segoe UI"/>
-        </w:rPr>
-        <w:t xml:space="preserve"> </w:t>
-      </w:r>
-      <w:r>
-        <w:rPr>
-          <w:rFonts w:ascii="Segoe UI" w:hAnsi="Segoe UI" w:cs="Segoe UI"/>
-        </w:rPr>
-        <w:t xml:space="preserve">the app </w:t>
-      </w:r>
-      <w:r>
-        <w:rPr>
-          <w:rFonts w:ascii="Segoe UI" w:hAnsi="Segoe UI" w:cs="Segoe UI"/>
-        </w:rPr>
-        <w:t xml:space="preserve">will provide information </w:t>
-      </w:r>
-      <w:r>
-        <w:rPr>
-          <w:rFonts w:ascii="Segoe UI" w:hAnsi="Segoe UI" w:cs="Segoe UI"/>
-        </w:rPr>
-        <w:t xml:space="preserve">limited to 255 characters </w:t>
-      </w:r>
-      <w:r>
-        <w:rPr>
-          <w:rFonts w:ascii="Segoe UI" w:hAnsi="Segoe UI" w:cs="Segoe UI"/>
-        </w:rPr>
-        <w:t xml:space="preserve">about the brand </w:t>
-      </w:r>
-      <w:r>
-        <w:rPr>
-          <w:rFonts w:ascii="Segoe UI" w:hAnsi="Segoe UI" w:cs="Segoe UI"/>
-        </w:rPr>
-        <w:t>that</w:t>
-      </w:r>
-      <w:r>
-        <w:rPr>
-          <w:rFonts w:ascii="Segoe UI" w:hAnsi="Segoe UI" w:cs="Segoe UI"/>
-        </w:rPr>
-        <w:t xml:space="preserve"> will help you answer the provided question</w:t>
-      </w:r>
-      <w:r>
-        <w:rPr>
-          <w:rFonts w:ascii="Segoe UI" w:hAnsi="Segoe UI" w:cs="Segoe UI"/>
-        </w:rPr>
-        <w:t>. An answer must be selected by the user. On the successful completion of five randomly selected questions the user will be entered into a pool where each week pool users can win a prize. Prizes fall into 2 categories: Sponsored prizes – businesses can sponsor prizes with their branding on that will act as a second leg of marketing. SFC cash prize – each week SFC ltd will provide a large cash prize. The goal of both categories of prizes are the same – to incentivize the user to use the SFC application.</w:t>
-      </w:r>
-    </w:p>
-    <w:p>
-      <w:pPr>
-        <w:rPr>
-          <w:rFonts w:ascii="Segoe UI" w:hAnsi="Segoe UI" w:cs="Segoe UI"/>
-        </w:rPr>
-      </w:pPr>
-      <w:r>
-        <w:rPr>
-          <w:rFonts w:ascii="Segoe UI" w:hAnsi="Segoe UI" w:cs="Segoe UI"/>
-        </w:rPr>
-        <w:t>An example</w:t>
-      </w:r>
-      <w:r>
-        <w:rPr>
-          <w:rFonts w:ascii="Segoe UI" w:hAnsi="Segoe UI" w:cs="Segoe UI"/>
-        </w:rPr>
-        <w:t xml:space="preserve">: </w:t>
-      </w:r>
-      <w:r>
-        <w:rPr>
-          <w:rFonts w:ascii="Segoe UI" w:hAnsi="Segoe UI" w:cs="Segoe UI"/>
-        </w:rPr>
-        <w:t>Blake downloads the SFC apps and registers with his email address or cell phone number. Once registered Blake logs in and chooses to view a question. The first question materializes onto the screen reading as follows: “Which bank provides the highest interest rate for a fixed 3 year period?” There are four logos on the screen, Bank A to Bank D. Blake taps Bank C’s logo first (as Blake is currently banking there). The following information pops up: “At Bank C we know the only free lunch in investment is time. We provide a 5.5% interest rate on our Savings account and 8% if you choose to fix your investment for 3 years or longer.” Blake is familiar with the 5.5% interest rate but was unaware of the additional 2.5% if you fix your investment for 3 years or more – clearly intrigued Blake will contact his bank afterwards to find</w:t>
-      </w:r>
-      <w:r>
-        <w:rPr>
-          <w:rFonts w:ascii="Segoe UI" w:hAnsi="Segoe UI" w:cs="Segoe UI"/>
-        </w:rPr>
-        <w:t xml:space="preserve"> out more. He moves on to Bank A where the info box displays the </w:t>
-      </w:r>
-      <w:r>
-        <w:rPr>
-          <w:rFonts w:ascii="Segoe UI" w:hAnsi="Segoe UI" w:cs="Segoe UI"/>
-        </w:rPr>
-        <w:lastRenderedPageBreak/>
-        <w:t>following: “Bank A now provides loans of up to 200% of your monthly income, this will go great with your fixed investments which yield varies depending on the periodicity of your investment, click here for more.” Bank A has made the most of this opportunity, marketing the 200% loan witch is something that is very appealing to most clients as well as not directly giving the answer but providing a link to where the answer can easily be found. The redirected page can contain other information as well, not to mention that Blake will be on their website.</w:t>
-      </w:r>
-      <w:bookmarkStart w:id="0" w:name="_GoBack"/>
-      <w:bookmarkEnd w:id="0"/>
     </w:p>
     <w:sectPr>
       <w:pgSz w:w="11906" w:h="16838"/>
@@ -929,6 +966,40 @@
       <w:spacing w:after="0" w:line="240" w:lineRule="auto"/>
     </w:pPr>
   </w:style>
+  <w:style w:type="paragraph" w:styleId="Title">
+    <w:name w:val="Title"/>
+    <w:basedOn w:val="Normal"/>
+    <w:next w:val="Normal"/>
+    <w:link w:val="TitleChar"/>
+    <w:uiPriority w:val="10"/>
+    <w:qFormat/>
+    <w:rsid w:val="00FE68F3"/>
+    <w:pPr>
+      <w:spacing w:after="0" w:line="240" w:lineRule="auto"/>
+      <w:contextualSpacing/>
+    </w:pPr>
+    <w:rPr>
+      <w:rFonts w:asciiTheme="majorHAnsi" w:eastAsiaTheme="majorEastAsia" w:hAnsiTheme="majorHAnsi" w:cstheme="majorBidi"/>
+      <w:spacing w:val="-10"/>
+      <w:kern w:val="28"/>
+      <w:sz w:val="56"/>
+      <w:szCs w:val="56"/>
+    </w:rPr>
+  </w:style>
+  <w:style w:type="character" w:customStyle="1" w:styleId="TitleChar">
+    <w:name w:val="Title Char"/>
+    <w:basedOn w:val="DefaultParagraphFont"/>
+    <w:link w:val="Title"/>
+    <w:uiPriority w:val="10"/>
+    <w:rsid w:val="00FE68F3"/>
+    <w:rPr>
+      <w:rFonts w:asciiTheme="majorHAnsi" w:eastAsiaTheme="majorEastAsia" w:hAnsiTheme="majorHAnsi" w:cstheme="majorBidi"/>
+      <w:spacing w:val="-10"/>
+      <w:kern w:val="28"/>
+      <w:sz w:val="56"/>
+      <w:szCs w:val="56"/>
+    </w:rPr>
+  </w:style>
 </w:styles>
 </file>
 

</xml_diff>

<commit_message>
lean version of UQ table ready, move on to update score when selecting an anwer
</commit_message>
<xml_diff>
--- a/docs/SFC business document.docx
+++ b/docs/SFC business document.docx
@@ -34,156 +34,178 @@
       <w:pPr>
         <w:rPr>
           <w:rFonts w:ascii="Segoe UI" w:hAnsi="Segoe UI" w:cs="Segoe UI"/>
-        </w:rPr>
-      </w:pPr>
-      <w:r>
-        <w:rPr>
-          <w:rFonts w:ascii="Segoe UI" w:hAnsi="Segoe UI" w:cs="Segoe UI"/>
-        </w:rPr>
-        <w:t>SFC is</w:t>
-      </w:r>
-      <w:r>
-        <w:rPr>
-          <w:rFonts w:ascii="Segoe UI" w:hAnsi="Segoe UI" w:cs="Segoe UI"/>
-        </w:rPr>
-        <w:t xml:space="preserve"> a double edged sword. From the perspective of a business it is</w:t>
-      </w:r>
-      <w:r>
-        <w:rPr>
-          <w:rFonts w:ascii="Segoe UI" w:hAnsi="Segoe UI" w:cs="Segoe UI"/>
-        </w:rPr>
-        <w:t xml:space="preserve"> the solution to</w:t>
-      </w:r>
-      <w:r>
-        <w:rPr>
-          <w:rFonts w:ascii="Segoe UI" w:hAnsi="Segoe UI" w:cs="Segoe UI"/>
-        </w:rPr>
-        <w:t xml:space="preserve"> the</w:t>
-      </w:r>
-      <w:r>
-        <w:rPr>
-          <w:rFonts w:ascii="Segoe UI" w:hAnsi="Segoe UI" w:cs="Segoe UI"/>
-        </w:rPr>
-        <w:t xml:space="preserve"> internet based marketing issues of how to distribute your message to potential clients as well as ensure that they truly interpret the information. </w:t>
-      </w:r>
-      <w:r>
-        <w:rPr>
-          <w:rFonts w:ascii="Segoe UI" w:hAnsi="Segoe UI" w:cs="Segoe UI"/>
-        </w:rPr>
-        <w:t>From a user perspective the SFC provides concise information to determine which brand best suites your needs plus a chance to win sponsored prizes and capital.</w:t>
-      </w:r>
-    </w:p>
-    <w:p>
-      <w:pPr>
-        <w:rPr>
-          <w:rFonts w:ascii="Segoe UI" w:hAnsi="Segoe UI" w:cs="Segoe UI"/>
-        </w:rPr>
-      </w:pPr>
-      <w:r>
-        <w:rPr>
-          <w:rFonts w:ascii="Segoe UI" w:hAnsi="Segoe UI" w:cs="Segoe UI"/>
-        </w:rPr>
-        <w:t>SFC is a web application that runs on any device with an internet connection that will prompt a user with a marketing question. There will be four possible answers to the question represented by the logos of relevant brands that provide a product or service pertaining to the question. When hovering over a logo with your mouse</w:t>
-      </w:r>
-      <w:r>
-        <w:rPr>
-          <w:rFonts w:ascii="Segoe UI" w:hAnsi="Segoe UI" w:cs="Segoe UI"/>
-        </w:rPr>
-        <w:t>,</w:t>
-      </w:r>
-      <w:r>
-        <w:rPr>
-          <w:rFonts w:ascii="Segoe UI" w:hAnsi="Segoe UI" w:cs="Segoe UI"/>
-        </w:rPr>
-        <w:t xml:space="preserve"> or tapping it with your finger on a mobile device</w:t>
-      </w:r>
-      <w:r>
-        <w:rPr>
-          <w:rFonts w:ascii="Segoe UI" w:hAnsi="Segoe UI" w:cs="Segoe UI"/>
-        </w:rPr>
-        <w:t>,</w:t>
-      </w:r>
-      <w:r>
-        <w:rPr>
-          <w:rFonts w:ascii="Segoe UI" w:hAnsi="Segoe UI" w:cs="Segoe UI"/>
-        </w:rPr>
-        <w:t xml:space="preserve"> </w:t>
-      </w:r>
-      <w:r>
-        <w:rPr>
-          <w:rFonts w:ascii="Segoe UI" w:hAnsi="Segoe UI" w:cs="Segoe UI"/>
-        </w:rPr>
-        <w:t xml:space="preserve">the app </w:t>
-      </w:r>
-      <w:r>
-        <w:rPr>
-          <w:rFonts w:ascii="Segoe UI" w:hAnsi="Segoe UI" w:cs="Segoe UI"/>
-        </w:rPr>
-        <w:t xml:space="preserve">will provide information </w:t>
-      </w:r>
-      <w:r>
-        <w:rPr>
-          <w:rFonts w:ascii="Segoe UI" w:hAnsi="Segoe UI" w:cs="Segoe UI"/>
-        </w:rPr>
-        <w:t xml:space="preserve">limited to 255 characters </w:t>
-      </w:r>
-      <w:r>
-        <w:rPr>
-          <w:rFonts w:ascii="Segoe UI" w:hAnsi="Segoe UI" w:cs="Segoe UI"/>
-        </w:rPr>
-        <w:t xml:space="preserve">about the brand </w:t>
-      </w:r>
-      <w:r>
-        <w:rPr>
-          <w:rFonts w:ascii="Segoe UI" w:hAnsi="Segoe UI" w:cs="Segoe UI"/>
-        </w:rPr>
-        <w:t>that</w:t>
-      </w:r>
-      <w:r>
-        <w:rPr>
-          <w:rFonts w:ascii="Segoe UI" w:hAnsi="Segoe UI" w:cs="Segoe UI"/>
-        </w:rPr>
-        <w:t xml:space="preserve"> will help you answer the provided question</w:t>
-      </w:r>
-      <w:r>
-        <w:rPr>
-          <w:rFonts w:ascii="Segoe UI" w:hAnsi="Segoe UI" w:cs="Segoe UI"/>
-        </w:rPr>
-        <w:t>. An answer must be selected by the user. On the successful completion of five randomly selected questions the user will be entered into a pool where each week pool users can win a prize. Prizes fall into 2 categories: Sponsored prizes – businesses can sponsor prizes with their branding on that will act as a second leg of marketing. SFC cash prize – each week SFC ltd will provide a large cash prize. The goal of both categories of prizes are the same – to incentivize the user to use the SFC application.</w:t>
-      </w:r>
-    </w:p>
-    <w:p>
-      <w:pPr>
-        <w:rPr>
-          <w:rFonts w:ascii="Segoe UI" w:hAnsi="Segoe UI" w:cs="Segoe UI"/>
-        </w:rPr>
-      </w:pPr>
-      <w:r>
-        <w:rPr>
-          <w:rFonts w:ascii="Segoe UI" w:hAnsi="Segoe UI" w:cs="Segoe UI"/>
-        </w:rPr>
-        <w:t>An example</w:t>
-      </w:r>
-      <w:r>
-        <w:rPr>
-          <w:rFonts w:ascii="Segoe UI" w:hAnsi="Segoe UI" w:cs="Segoe UI"/>
-        </w:rPr>
-        <w:t xml:space="preserve">: </w:t>
-      </w:r>
-      <w:r>
-        <w:rPr>
-          <w:rFonts w:ascii="Segoe UI" w:hAnsi="Segoe UI" w:cs="Segoe UI"/>
-        </w:rPr>
-        <w:t>Blake downloads the SFC apps and registers with his email address or cell phone number. Once registered Blake logs in and chooses to view a question. The first question materializes onto the screen reading as follows: “Which bank provides the highest interest rate for a fixed 3 year period?” There are four logos on the screen, Bank A to Bank D. Blake taps Bank C’s logo first (as Blake is currently banking there). The following information pops up: “At Bank C we know the only free lunch in investment is time. We provide a 5.5% interest rate on our Savings account and 8% if you choose to fix your investment for 3 years or longer.” Blake is familiar with the 5.5% interest rate but was unaware of the additional 2.5% if you fix your investment for 3 years or more – clearly intrigued Blake will contact his bank afterwards to find</w:t>
-      </w:r>
-      <w:r>
-        <w:rPr>
-          <w:rFonts w:ascii="Segoe UI" w:hAnsi="Segoe UI" w:cs="Segoe UI"/>
-        </w:rPr>
-        <w:t xml:space="preserve"> out more. He moves on to Bank A where the info box displays the following: “Bank A now provides loans of up to 200% of your monthly income, this will go great with your fixed investments which yield varies depending on the periodicity of your investment, click here for more.” Bank A has made the most of this opportunity, marketing the 200% loan witch is something that is very appealing to most clients as well as not directly giving the answer but providing a link to where the answer can easily be found. The redirected page can contain other information as well, not to mention that Blake will be on their website.</w:t>
+          <w:color w:val="FF0000"/>
+        </w:rPr>
+      </w:pPr>
+      <w:r>
+        <w:rPr>
+          <w:rFonts w:ascii="Segoe UI" w:hAnsi="Segoe UI" w:cs="Segoe UI"/>
+          <w:color w:val="FF0000"/>
+        </w:rPr>
+        <w:t xml:space="preserve">Ask Sam to look at this before uploading to </w:t>
       </w:r>
       <w:bookmarkStart w:id="0" w:name="_GoBack"/>
       <w:bookmarkEnd w:id="0"/>
+      <w:r>
+        <w:rPr>
+          <w:rFonts w:ascii="Segoe UI" w:hAnsi="Segoe UI" w:cs="Segoe UI"/>
+          <w:color w:val="FF0000"/>
+        </w:rPr>
+        <w:t>Professor Collins!</w:t>
+      </w:r>
+    </w:p>
+    <w:p>
+      <w:pPr>
+        <w:rPr>
+          <w:rFonts w:ascii="Segoe UI" w:hAnsi="Segoe UI" w:cs="Segoe UI"/>
+        </w:rPr>
+      </w:pPr>
+      <w:r>
+        <w:rPr>
+          <w:rFonts w:ascii="Segoe UI" w:hAnsi="Segoe UI" w:cs="Segoe UI"/>
+        </w:rPr>
+        <w:t>SFC is</w:t>
+      </w:r>
+      <w:r>
+        <w:rPr>
+          <w:rFonts w:ascii="Segoe UI" w:hAnsi="Segoe UI" w:cs="Segoe UI"/>
+        </w:rPr>
+        <w:t xml:space="preserve"> a double edged sword. From the perspective of a business it is</w:t>
+      </w:r>
+      <w:r>
+        <w:rPr>
+          <w:rFonts w:ascii="Segoe UI" w:hAnsi="Segoe UI" w:cs="Segoe UI"/>
+        </w:rPr>
+        <w:t xml:space="preserve"> the solution to</w:t>
+      </w:r>
+      <w:r>
+        <w:rPr>
+          <w:rFonts w:ascii="Segoe UI" w:hAnsi="Segoe UI" w:cs="Segoe UI"/>
+        </w:rPr>
+        <w:t xml:space="preserve"> the</w:t>
+      </w:r>
+      <w:r>
+        <w:rPr>
+          <w:rFonts w:ascii="Segoe UI" w:hAnsi="Segoe UI" w:cs="Segoe UI"/>
+        </w:rPr>
+        <w:t xml:space="preserve"> internet based marketing issues of how to distribute your message to potential clients as well as ensure that they truly interpret the information. </w:t>
+      </w:r>
+      <w:r>
+        <w:rPr>
+          <w:rFonts w:ascii="Segoe UI" w:hAnsi="Segoe UI" w:cs="Segoe UI"/>
+        </w:rPr>
+        <w:t>From a user perspective the SFC provides concise information to determine which brand best suites your needs plus a chance to win sponsored prizes and capital.</w:t>
+      </w:r>
+    </w:p>
+    <w:p>
+      <w:pPr>
+        <w:rPr>
+          <w:rFonts w:ascii="Segoe UI" w:hAnsi="Segoe UI" w:cs="Segoe UI"/>
+        </w:rPr>
+      </w:pPr>
+      <w:r>
+        <w:rPr>
+          <w:rFonts w:ascii="Segoe UI" w:hAnsi="Segoe UI" w:cs="Segoe UI"/>
+        </w:rPr>
+        <w:t>SFC is a web application that runs on any device with an internet connection that will prompt a user with a marketing question. There will be four possible answers to the question represented by the logos of relevant brands that provide a product or service pertaining to the question. When hovering over a logo with your mouse</w:t>
+      </w:r>
+      <w:r>
+        <w:rPr>
+          <w:rFonts w:ascii="Segoe UI" w:hAnsi="Segoe UI" w:cs="Segoe UI"/>
+        </w:rPr>
+        <w:t>,</w:t>
+      </w:r>
+      <w:r>
+        <w:rPr>
+          <w:rFonts w:ascii="Segoe UI" w:hAnsi="Segoe UI" w:cs="Segoe UI"/>
+        </w:rPr>
+        <w:t xml:space="preserve"> or tapping it with your finger on a mobile device</w:t>
+      </w:r>
+      <w:r>
+        <w:rPr>
+          <w:rFonts w:ascii="Segoe UI" w:hAnsi="Segoe UI" w:cs="Segoe UI"/>
+        </w:rPr>
+        <w:t>,</w:t>
+      </w:r>
+      <w:r>
+        <w:rPr>
+          <w:rFonts w:ascii="Segoe UI" w:hAnsi="Segoe UI" w:cs="Segoe UI"/>
+        </w:rPr>
+        <w:t xml:space="preserve"> </w:t>
+      </w:r>
+      <w:r>
+        <w:rPr>
+          <w:rFonts w:ascii="Segoe UI" w:hAnsi="Segoe UI" w:cs="Segoe UI"/>
+        </w:rPr>
+        <w:t xml:space="preserve">the app </w:t>
+      </w:r>
+      <w:r>
+        <w:rPr>
+          <w:rFonts w:ascii="Segoe UI" w:hAnsi="Segoe UI" w:cs="Segoe UI"/>
+        </w:rPr>
+        <w:t xml:space="preserve">will provide information </w:t>
+      </w:r>
+      <w:r>
+        <w:rPr>
+          <w:rFonts w:ascii="Segoe UI" w:hAnsi="Segoe UI" w:cs="Segoe UI"/>
+        </w:rPr>
+        <w:t xml:space="preserve">limited to 255 characters </w:t>
+      </w:r>
+      <w:r>
+        <w:rPr>
+          <w:rFonts w:ascii="Segoe UI" w:hAnsi="Segoe UI" w:cs="Segoe UI"/>
+        </w:rPr>
+        <w:t xml:space="preserve">about the brand </w:t>
+      </w:r>
+      <w:r>
+        <w:rPr>
+          <w:rFonts w:ascii="Segoe UI" w:hAnsi="Segoe UI" w:cs="Segoe UI"/>
+        </w:rPr>
+        <w:t>that</w:t>
+      </w:r>
+      <w:r>
+        <w:rPr>
+          <w:rFonts w:ascii="Segoe UI" w:hAnsi="Segoe UI" w:cs="Segoe UI"/>
+        </w:rPr>
+        <w:t xml:space="preserve"> will help you answer the provided question</w:t>
+      </w:r>
+      <w:r>
+        <w:rPr>
+          <w:rFonts w:ascii="Segoe UI" w:hAnsi="Segoe UI" w:cs="Segoe UI"/>
+        </w:rPr>
+        <w:t>. An answer must be selected by the user. On the successful completion of five randomly selected questions the user will be entered into a pool where each week pool users can win a prize. Prizes fall into 2 categories: Sponsored prizes – businesses can sponsor prizes with their branding on that will act as a second leg of marketing. SFC cash prize – each week SFC ltd will provide a large cash prize. The goal of both categories of prizes are the same – to incentivize the user to use the SFC application.</w:t>
+      </w:r>
+    </w:p>
+    <w:p>
+      <w:pPr>
+        <w:rPr>
+          <w:rFonts w:ascii="Segoe UI" w:hAnsi="Segoe UI" w:cs="Segoe UI"/>
+        </w:rPr>
+      </w:pPr>
+      <w:r>
+        <w:rPr>
+          <w:rFonts w:ascii="Segoe UI" w:hAnsi="Segoe UI" w:cs="Segoe UI"/>
+        </w:rPr>
+        <w:t>An example</w:t>
+      </w:r>
+      <w:r>
+        <w:rPr>
+          <w:rFonts w:ascii="Segoe UI" w:hAnsi="Segoe UI" w:cs="Segoe UI"/>
+        </w:rPr>
+        <w:t xml:space="preserve">: </w:t>
+      </w:r>
+      <w:r>
+        <w:rPr>
+          <w:rFonts w:ascii="Segoe UI" w:hAnsi="Segoe UI" w:cs="Segoe UI"/>
+        </w:rPr>
+        <w:t>Blake downloads the SFC apps and registers with his email address or cell phone number. Once registered Blake logs in and chooses to view a question. The first question materializes onto the screen reading as follows: “Which bank provides the highest interest rate for a fixed 3 year period?” There are four logos on the screen, Bank A to Bank D. Blake taps Bank C’s logo first (as Blake is currently banking there). The following information pops up: “At Bank C we know the only free lunch in investment is time. We provide a 5.5% interest rate on our Savings account and 8% if you choose to fix your investment for 3 years or longer.” Blake is familiar with the 5.5% interest rate but was unaware of the additional 2.5% if you fix your investment for 3 years or more – clearly intrigued Blake will contact his bank afterwards to find</w:t>
+      </w:r>
+      <w:r>
+        <w:rPr>
+          <w:rFonts w:ascii="Segoe UI" w:hAnsi="Segoe UI" w:cs="Segoe UI"/>
+        </w:rPr>
+        <w:t xml:space="preserve"> out more. He moves on to Bank A where the info box displays the following: “Bank A now provides loans of up to 200% of your monthly income, this will go great with your fixed investments which yield varies depending on the periodicity of your investment, click here for more.” Bank A has made the most of this opportunity, marketing the 200% loan witch is something that is very appealing to most clients as well as not directly giving the answer but providing a link to where the answer can easily be found. The redirected page can contain other information as well, not to mention that Blake will be on their website.</w:t>
+      </w:r>
     </w:p>
     <w:p>
       <w:pPr>

</xml_diff>